<commit_message>
Agregando link del github al Word
</commit_message>
<xml_diff>
--- a/Trabajo Practico 2.docx
+++ b/Trabajo Practico 2.docx
@@ -18,22 +18,25 @@
       <w:pPr>
         <w:rPr>
           <w:b/>
-          <w:u w:val="single"/>
         </w:rPr>
       </w:pPr>
       <w:r>
         <w:rPr>
           <w:b/>
-          <w:u w:val="single"/>
         </w:rPr>
         <w:t>LINK DE GITHUB:</w:t>
       </w:r>
       <w:r>
         <w:rPr>
           <w:b/>
-          <w:u w:val="single"/>
         </w:rPr>
         <w:t xml:space="preserve"> </w:t>
+      </w:r>
+      <w:r>
+        <w:rPr>
+          <w:b/>
+        </w:rPr>
+        <w:t>https://github.com/Ridooo11/tp-2-enet35</w:t>
       </w:r>
       <w:bookmarkStart w:id="0" w:name="_GoBack"/>
       <w:bookmarkEnd w:id="0"/>
@@ -616,18 +619,38 @@
       </w:r>
     </w:p>
     <w:p>
-      <w:r>
-        <w:t xml:space="preserve">    }</w:t>
-      </w:r>
-    </w:p>
-    <w:p/>
-    <w:p>
-      <w:pPr>
-        <w:rPr>
-          <w:lang w:val="en-US"/>
-        </w:rPr>
-      </w:pPr>
-      <w:r>
+      <w:pPr>
+        <w:rPr>
+          <w:lang w:val="en-US"/>
+        </w:rPr>
+      </w:pPr>
+      <w:r>
+        <w:t xml:space="preserve">    </w:t>
+      </w:r>
+      <w:r>
+        <w:rPr>
+          <w:lang w:val="en-US"/>
+        </w:rPr>
+        <w:t>}</w:t>
+      </w:r>
+    </w:p>
+    <w:p>
+      <w:pPr>
+        <w:rPr>
+          <w:lang w:val="en-US"/>
+        </w:rPr>
+      </w:pPr>
+    </w:p>
+    <w:p>
+      <w:pPr>
+        <w:rPr>
+          <w:lang w:val="en-US"/>
+        </w:rPr>
+      </w:pPr>
+      <w:r>
+        <w:rPr>
+          <w:lang w:val="en-US"/>
+        </w:rPr>
         <w:t xml:space="preserve">    </w:t>
       </w:r>
       <w:proofErr w:type="spellStart"/>
@@ -1100,61 +1123,205 @@
       </w:r>
     </w:p>
     <w:p>
-      <w:r>
-        <w:t>#</w:t>
-      </w:r>
-      <w:proofErr w:type="spellStart"/>
-      <w:r>
-        <w:t>include</w:t>
-      </w:r>
-      <w:proofErr w:type="spellEnd"/>
-      <w:r>
-        <w:t xml:space="preserve"> &lt;</w:t>
-      </w:r>
-      <w:proofErr w:type="spellStart"/>
-      <w:r>
-        <w:t>string.h</w:t>
-      </w:r>
-      <w:proofErr w:type="spellEnd"/>
-      <w:r>
-        <w:t>&gt;</w:t>
+      <w:pPr>
+        <w:rPr>
+          <w:lang w:val="en-US"/>
+        </w:rPr>
+      </w:pPr>
+      <w:r>
+        <w:rPr>
+          <w:lang w:val="en-US"/>
+        </w:rPr>
+        <w:t>#include &lt;string.h&gt;</w:t>
+      </w:r>
+    </w:p>
+    <w:p>
+      <w:pPr>
+        <w:rPr>
+          <w:lang w:val="en-US"/>
+        </w:rPr>
+      </w:pPr>
+    </w:p>
+    <w:p>
+      <w:pPr>
+        <w:rPr>
+          <w:lang w:val="en-US"/>
+        </w:rPr>
+      </w:pPr>
+      <w:r>
+        <w:rPr>
+          <w:lang w:val="en-US"/>
+        </w:rPr>
+        <w:t>int main() {</w:t>
+      </w:r>
+    </w:p>
+    <w:p>
+      <w:r>
+        <w:rPr>
+          <w:lang w:val="en-US"/>
+        </w:rPr>
+        <w:t xml:space="preserve">    </w:t>
+      </w:r>
+      <w:proofErr w:type="spellStart"/>
+      <w:r>
+        <w:t>char</w:t>
+      </w:r>
+      <w:proofErr w:type="spellEnd"/>
+      <w:r>
+        <w:t xml:space="preserve"> </w:t>
+      </w:r>
+      <w:proofErr w:type="gramStart"/>
+      <w:r>
+        <w:t>cadena[</w:t>
+      </w:r>
+      <w:proofErr w:type="gramEnd"/>
+      <w:r>
+        <w:t>50];</w:t>
+      </w:r>
+    </w:p>
+    <w:p>
+      <w:r>
+        <w:t xml:space="preserve">    </w:t>
+      </w:r>
+      <w:proofErr w:type="spellStart"/>
+      <w:r>
+        <w:t>char</w:t>
+      </w:r>
+      <w:proofErr w:type="spellEnd"/>
+      <w:r>
+        <w:t xml:space="preserve"> </w:t>
+      </w:r>
+      <w:proofErr w:type="spellStart"/>
+      <w:proofErr w:type="gramStart"/>
+      <w:r>
+        <w:t>cadenaInvertida</w:t>
+      </w:r>
+      <w:proofErr w:type="spellEnd"/>
+      <w:r>
+        <w:t>[</w:t>
+      </w:r>
+      <w:proofErr w:type="gramEnd"/>
+      <w:r>
+        <w:t>50];</w:t>
       </w:r>
     </w:p>
     <w:p/>
     <w:p>
+      <w:r>
+        <w:t xml:space="preserve">    </w:t>
+      </w:r>
+      <w:proofErr w:type="spellStart"/>
+      <w:proofErr w:type="gramStart"/>
+      <w:r>
+        <w:t>printf</w:t>
+      </w:r>
+      <w:proofErr w:type="spellEnd"/>
+      <w:r>
+        <w:t>(</w:t>
+      </w:r>
+      <w:proofErr w:type="gramEnd"/>
+      <w:r>
+        <w:t>"Ingrese una cadena de texto: ");</w:t>
+      </w:r>
+    </w:p>
+    <w:p>
+      <w:r>
+        <w:t xml:space="preserve">    </w:t>
+      </w:r>
+      <w:proofErr w:type="spellStart"/>
+      <w:proofErr w:type="gramStart"/>
+      <w:r>
+        <w:t>fgets</w:t>
+      </w:r>
+      <w:proofErr w:type="spellEnd"/>
+      <w:r>
+        <w:t>(</w:t>
+      </w:r>
+      <w:proofErr w:type="gramEnd"/>
+      <w:r>
+        <w:t xml:space="preserve">cadena, </w:t>
+      </w:r>
+      <w:proofErr w:type="spellStart"/>
+      <w:r>
+        <w:t>sizeof</w:t>
+      </w:r>
+      <w:proofErr w:type="spellEnd"/>
+      <w:r>
+        <w:t xml:space="preserve">(cadena), </w:t>
+      </w:r>
+      <w:proofErr w:type="spellStart"/>
+      <w:r>
+        <w:t>stdin</w:t>
+      </w:r>
+      <w:proofErr w:type="spellEnd"/>
+      <w:r>
+        <w:t>);</w:t>
+      </w:r>
+    </w:p>
+    <w:p>
+      <w:r>
+        <w:t xml:space="preserve">    </w:t>
+      </w:r>
+    </w:p>
+    <w:p>
+      <w:r>
+        <w:t xml:space="preserve">    </w:t>
+      </w:r>
       <w:proofErr w:type="spellStart"/>
       <w:r>
         <w:t>int</w:t>
       </w:r>
       <w:proofErr w:type="spellEnd"/>
       <w:r>
+        <w:t xml:space="preserve"> longitud = </w:t>
+      </w:r>
+      <w:proofErr w:type="spellStart"/>
+      <w:r>
+        <w:t>strlen</w:t>
+      </w:r>
+      <w:proofErr w:type="spellEnd"/>
+      <w:r>
+        <w:t>(cadena);</w:t>
+      </w:r>
+    </w:p>
+    <w:p>
+      <w:r>
+        <w:t xml:space="preserve">    </w:t>
+      </w:r>
+      <w:proofErr w:type="spellStart"/>
+      <w:r>
+        <w:t>int</w:t>
+      </w:r>
+      <w:proofErr w:type="spellEnd"/>
+      <w:r>
         <w:t xml:space="preserve"> </w:t>
       </w:r>
       <w:proofErr w:type="spellStart"/>
-      <w:proofErr w:type="gramStart"/>
-      <w:r>
-        <w:t>main</w:t>
-      </w:r>
-      <w:proofErr w:type="spellEnd"/>
-      <w:r>
-        <w:t>(</w:t>
-      </w:r>
-      <w:proofErr w:type="gramEnd"/>
-      <w:r>
-        <w:t>) {</w:t>
-      </w:r>
-    </w:p>
-    <w:p>
-      <w:r>
-        <w:t xml:space="preserve">    </w:t>
-      </w:r>
-      <w:proofErr w:type="spellStart"/>
-      <w:r>
-        <w:t>char</w:t>
-      </w:r>
-      <w:proofErr w:type="spellEnd"/>
-      <w:r>
-        <w:t xml:space="preserve"> </w:t>
+      <w:r>
+        <w:t>palindromo</w:t>
+      </w:r>
+      <w:proofErr w:type="spellEnd"/>
+      <w:r>
+        <w:t xml:space="preserve"> = 0;</w:t>
+      </w:r>
+    </w:p>
+    <w:p/>
+    <w:p>
+      <w:r>
+        <w:t xml:space="preserve">    </w:t>
+      </w:r>
+    </w:p>
+    <w:p>
+      <w:r>
+        <w:t xml:space="preserve">    </w:t>
+      </w:r>
+      <w:proofErr w:type="spellStart"/>
+      <w:r>
+        <w:t>if</w:t>
+      </w:r>
+      <w:proofErr w:type="spellEnd"/>
+      <w:r>
+        <w:t xml:space="preserve"> (</w:t>
       </w:r>
       <w:proofErr w:type="gramStart"/>
       <w:r>
@@ -1162,152 +1329,12 @@
       </w:r>
       <w:proofErr w:type="gramEnd"/>
       <w:r>
-        <w:t>50];</w:t>
-      </w:r>
-    </w:p>
-    <w:p>
-      <w:r>
-        <w:t xml:space="preserve">    </w:t>
-      </w:r>
-      <w:proofErr w:type="spellStart"/>
-      <w:r>
-        <w:t>char</w:t>
-      </w:r>
-      <w:proofErr w:type="spellEnd"/>
-      <w:r>
-        <w:t xml:space="preserve"> </w:t>
-      </w:r>
-      <w:proofErr w:type="spellStart"/>
-      <w:proofErr w:type="gramStart"/>
-      <w:r>
-        <w:t>cadenaInvertida</w:t>
-      </w:r>
-      <w:proofErr w:type="spellEnd"/>
-      <w:r>
-        <w:t>[</w:t>
-      </w:r>
-      <w:proofErr w:type="gramEnd"/>
-      <w:r>
-        <w:t>50];</w:t>
-      </w:r>
-    </w:p>
-    <w:p/>
-    <w:p>
-      <w:r>
-        <w:t xml:space="preserve">    </w:t>
-      </w:r>
-      <w:proofErr w:type="spellStart"/>
-      <w:proofErr w:type="gramStart"/>
-      <w:r>
-        <w:t>printf</w:t>
-      </w:r>
-      <w:proofErr w:type="spellEnd"/>
-      <w:r>
-        <w:t>(</w:t>
-      </w:r>
-      <w:proofErr w:type="gramEnd"/>
-      <w:r>
-        <w:t>"Ingrese una cadena de texto: ");</w:t>
-      </w:r>
-    </w:p>
-    <w:p>
-      <w:r>
-        <w:t xml:space="preserve">    </w:t>
-      </w:r>
-      <w:proofErr w:type="spellStart"/>
-      <w:proofErr w:type="gramStart"/>
-      <w:r>
-        <w:t>fgets</w:t>
-      </w:r>
-      <w:proofErr w:type="spellEnd"/>
-      <w:r>
-        <w:t>(</w:t>
-      </w:r>
-      <w:proofErr w:type="gramEnd"/>
-      <w:r>
-        <w:t xml:space="preserve">cadena, </w:t>
-      </w:r>
-      <w:proofErr w:type="spellStart"/>
-      <w:r>
-        <w:t>sizeof</w:t>
-      </w:r>
-      <w:proofErr w:type="spellEnd"/>
-      <w:r>
-        <w:t xml:space="preserve">(cadena), </w:t>
-      </w:r>
-      <w:proofErr w:type="spellStart"/>
-      <w:r>
-        <w:t>stdin</w:t>
-      </w:r>
-      <w:proofErr w:type="spellEnd"/>
-      <w:r>
-        <w:t>);</w:t>
-      </w:r>
-    </w:p>
-    <w:p>
-      <w:r>
-        <w:t xml:space="preserve">    </w:t>
-      </w:r>
-    </w:p>
-    <w:p>
-      <w:r>
-        <w:t xml:space="preserve">    </w:t>
-      </w:r>
-      <w:proofErr w:type="spellStart"/>
-      <w:r>
-        <w:t>int</w:t>
-      </w:r>
-      <w:proofErr w:type="spellEnd"/>
-      <w:r>
-        <w:t xml:space="preserve"> longitud = </w:t>
-      </w:r>
-      <w:proofErr w:type="spellStart"/>
-      <w:r>
-        <w:t>strlen</w:t>
-      </w:r>
-      <w:proofErr w:type="spellEnd"/>
-      <w:r>
-        <w:t>(cadena);</w:t>
-      </w:r>
-    </w:p>
-    <w:p>
-      <w:r>
-        <w:t xml:space="preserve">    </w:t>
-      </w:r>
-      <w:proofErr w:type="spellStart"/>
-      <w:r>
-        <w:t>int</w:t>
-      </w:r>
-      <w:proofErr w:type="spellEnd"/>
-      <w:r>
-        <w:t xml:space="preserve"> </w:t>
-      </w:r>
-      <w:proofErr w:type="spellStart"/>
-      <w:r>
-        <w:t>palindromo</w:t>
-      </w:r>
-      <w:proofErr w:type="spellEnd"/>
-      <w:r>
-        <w:t xml:space="preserve"> = 0;</w:t>
-      </w:r>
-    </w:p>
-    <w:p/>
-    <w:p>
-      <w:r>
-        <w:t xml:space="preserve">    </w:t>
-      </w:r>
-    </w:p>
-    <w:p>
-      <w:r>
-        <w:t xml:space="preserve">    </w:t>
-      </w:r>
-      <w:proofErr w:type="spellStart"/>
-      <w:r>
-        <w:t>if</w:t>
-      </w:r>
-      <w:proofErr w:type="spellEnd"/>
-      <w:r>
-        <w:t xml:space="preserve"> (</w:t>
+        <w:t>longitud - 1] == '\n') {</w:t>
+      </w:r>
+    </w:p>
+    <w:p>
+      <w:r>
+        <w:t xml:space="preserve">        </w:t>
       </w:r>
       <w:proofErr w:type="gramStart"/>
       <w:r>
@@ -1315,35 +1342,42 @@
       </w:r>
       <w:proofErr w:type="gramEnd"/>
       <w:r>
-        <w:t>longitud - 1] == '\n') {</w:t>
-      </w:r>
-    </w:p>
-    <w:p>
-      <w:r>
-        <w:t xml:space="preserve">        </w:t>
-      </w:r>
-      <w:proofErr w:type="gramStart"/>
-      <w:r>
-        <w:t>cadena[</w:t>
-      </w:r>
-      <w:proofErr w:type="gramEnd"/>
-      <w:r>
         <w:t>longitud - 1] = '\0';</w:t>
       </w:r>
     </w:p>
     <w:p>
-      <w:r>
-        <w:t xml:space="preserve">    }</w:t>
-      </w:r>
-    </w:p>
-    <w:p/>
-    <w:p>
-      <w:pPr>
-        <w:rPr>
-          <w:lang w:val="en-US"/>
-        </w:rPr>
-      </w:pPr>
-      <w:r>
+      <w:pPr>
+        <w:rPr>
+          <w:lang w:val="en-US"/>
+        </w:rPr>
+      </w:pPr>
+      <w:r>
+        <w:t xml:space="preserve">    </w:t>
+      </w:r>
+      <w:r>
+        <w:rPr>
+          <w:lang w:val="en-US"/>
+        </w:rPr>
+        <w:t>}</w:t>
+      </w:r>
+    </w:p>
+    <w:p>
+      <w:pPr>
+        <w:rPr>
+          <w:lang w:val="en-US"/>
+        </w:rPr>
+      </w:pPr>
+    </w:p>
+    <w:p>
+      <w:pPr>
+        <w:rPr>
+          <w:lang w:val="en-US"/>
+        </w:rPr>
+      </w:pPr>
+      <w:r>
+        <w:rPr>
+          <w:lang w:val="en-US"/>
+        </w:rPr>
         <w:lastRenderedPageBreak/>
         <w:t xml:space="preserve">    </w:t>
       </w:r>
@@ -2518,63 +2552,149 @@
     <w:p>
       <w:pPr>
         <w:rPr>
-          <w:lang w:val="es-MX"/>
-        </w:rPr>
-      </w:pPr>
-      <w:r>
-        <w:rPr>
-          <w:lang w:val="en-US"/>
-        </w:rPr>
-        <w:tab/>
-      </w:r>
-      <w:proofErr w:type="spellStart"/>
-      <w:r>
-        <w:rPr>
-          <w:lang w:val="es-MX"/>
-        </w:rPr>
+          <w:lang w:val="en-US"/>
+        </w:rPr>
+      </w:pPr>
+      <w:r>
+        <w:rPr>
+          <w:lang w:val="en-US"/>
+        </w:rPr>
+        <w:tab/>
+      </w:r>
+      <w:r>
+        <w:rPr>
+          <w:lang w:val="en-US"/>
+        </w:rPr>
+        <w:t>if (!caracterExiste) {</w:t>
+      </w:r>
+    </w:p>
+    <w:p>
+      <w:r>
+        <w:rPr>
+          <w:lang w:val="en-US"/>
+        </w:rPr>
+        <w:tab/>
+      </w:r>
+      <w:r>
+        <w:rPr>
+          <w:lang w:val="en-US"/>
+        </w:rPr>
+        <w:tab/>
+      </w:r>
+      <w:proofErr w:type="spellStart"/>
+      <w:proofErr w:type="gramStart"/>
+      <w:r>
+        <w:t>printf</w:t>
+      </w:r>
+      <w:proofErr w:type="spellEnd"/>
+      <w:r>
+        <w:t>(</w:t>
+      </w:r>
+      <w:proofErr w:type="gramEnd"/>
+      <w:r>
+        <w:t>"\</w:t>
+      </w:r>
+      <w:proofErr w:type="spellStart"/>
+      <w:r>
+        <w:t>nEl</w:t>
+      </w:r>
+      <w:proofErr w:type="spellEnd"/>
+      <w:r>
+        <w:t xml:space="preserve"> </w:t>
+      </w:r>
+      <w:proofErr w:type="spellStart"/>
+      <w:r>
+        <w:t>caracter</w:t>
+      </w:r>
+      <w:proofErr w:type="spellEnd"/>
+      <w:r>
+        <w:t xml:space="preserve"> que desea reemplazar no existe en el </w:t>
+      </w:r>
+      <w:proofErr w:type="spellStart"/>
+      <w:r>
+        <w:t>string</w:t>
+      </w:r>
+      <w:proofErr w:type="spellEnd"/>
+      <w:r>
+        <w:t>.\n\n");</w:t>
+      </w:r>
+    </w:p>
+    <w:p>
+      <w:r>
+        <w:tab/>
+        <w:t>}</w:t>
+      </w:r>
+    </w:p>
+    <w:p>
+      <w:r>
+        <w:lastRenderedPageBreak/>
+        <w:tab/>
+      </w:r>
+    </w:p>
+    <w:p>
+      <w:r>
+        <w:tab/>
+        <w:t xml:space="preserve">} </w:t>
+      </w:r>
+      <w:proofErr w:type="spellStart"/>
+      <w:proofErr w:type="gramStart"/>
+      <w:r>
+        <w:t>while</w:t>
+      </w:r>
+      <w:proofErr w:type="spellEnd"/>
+      <w:r>
+        <w:t>(</w:t>
+      </w:r>
+      <w:proofErr w:type="spellStart"/>
+      <w:proofErr w:type="gramEnd"/>
+      <w:r>
+        <w:t>caracterExiste</w:t>
+      </w:r>
+      <w:proofErr w:type="spellEnd"/>
+      <w:r>
+        <w:t xml:space="preserve"> == 0);</w:t>
+      </w:r>
+    </w:p>
+    <w:p/>
+    <w:p>
+      <w:r>
+        <w:tab/>
+      </w:r>
+    </w:p>
+    <w:p>
+      <w:r>
+        <w:tab/>
+      </w:r>
+      <w:proofErr w:type="spellStart"/>
+      <w:r>
         <w:t>if</w:t>
       </w:r>
       <w:proofErr w:type="spellEnd"/>
       <w:r>
-        <w:rPr>
-          <w:lang w:val="es-MX"/>
-        </w:rPr>
-        <w:t xml:space="preserve"> </w:t>
-      </w:r>
-      <w:proofErr w:type="gramStart"/>
-      <w:r>
-        <w:rPr>
-          <w:lang w:val="es-MX"/>
-        </w:rPr>
-        <w:t>(!</w:t>
-      </w:r>
-      <w:proofErr w:type="spellStart"/>
-      <w:r>
-        <w:rPr>
-          <w:lang w:val="es-MX"/>
-        </w:rPr>
+        <w:t xml:space="preserve"> (</w:t>
+      </w:r>
+      <w:proofErr w:type="spellStart"/>
+      <w:r>
         <w:t>caracterExiste</w:t>
       </w:r>
       <w:proofErr w:type="spellEnd"/>
-      <w:proofErr w:type="gramEnd"/>
-      <w:r>
-        <w:rPr>
-          <w:lang w:val="es-MX"/>
-        </w:rPr>
+      <w:r>
         <w:t>) {</w:t>
       </w:r>
     </w:p>
     <w:p>
       <w:r>
-        <w:rPr>
-          <w:lang w:val="es-MX"/>
-        </w:rPr>
-        <w:tab/>
-      </w:r>
-      <w:r>
-        <w:rPr>
-          <w:lang w:val="es-MX"/>
-        </w:rPr>
+        <w:tab/>
+      </w:r>
+      <w:r>
+        <w:tab/>
+      </w:r>
+    </w:p>
+    <w:p>
+      <w:r>
+        <w:tab/>
+      </w:r>
+      <w:r>
         <w:tab/>
       </w:r>
       <w:proofErr w:type="spellStart"/>
@@ -2588,15 +2708,7 @@
       </w:r>
       <w:proofErr w:type="gramEnd"/>
       <w:r>
-        <w:t>"\</w:t>
-      </w:r>
-      <w:proofErr w:type="spellStart"/>
-      <w:r>
-        <w:t>nEl</w:t>
-      </w:r>
-      <w:proofErr w:type="spellEnd"/>
-      <w:r>
-        <w:t xml:space="preserve"> </w:t>
+        <w:t xml:space="preserve">"Ingrese el nuevo </w:t>
       </w:r>
       <w:proofErr w:type="spellStart"/>
       <w:r>
@@ -2604,51 +2716,36 @@
       </w:r>
       <w:proofErr w:type="spellEnd"/>
       <w:r>
-        <w:t xml:space="preserve"> que desea reemplazar no existe en el </w:t>
-      </w:r>
-      <w:proofErr w:type="spellStart"/>
-      <w:r>
-        <w:t>string</w:t>
-      </w:r>
-      <w:proofErr w:type="spellEnd"/>
-      <w:r>
-        <w:t>.\n\n");</w:t>
-      </w:r>
-    </w:p>
-    <w:p>
-      <w:r>
-        <w:tab/>
-        <w:t>}</w:t>
-      </w:r>
-    </w:p>
-    <w:p>
-      <w:r>
-        <w:lastRenderedPageBreak/>
-        <w:tab/>
-      </w:r>
-    </w:p>
-    <w:p>
-      <w:r>
-        <w:tab/>
-        <w:t xml:space="preserve">} </w:t>
-      </w:r>
-      <w:proofErr w:type="spellStart"/>
-      <w:proofErr w:type="gramStart"/>
-      <w:r>
-        <w:t>while</w:t>
+        <w:t>: ");</w:t>
+      </w:r>
+    </w:p>
+    <w:p>
+      <w:r>
+        <w:tab/>
+      </w:r>
+      <w:r>
+        <w:tab/>
+      </w:r>
+      <w:proofErr w:type="spellStart"/>
+      <w:proofErr w:type="gramStart"/>
+      <w:r>
+        <w:t>scanf</w:t>
       </w:r>
       <w:proofErr w:type="spellEnd"/>
       <w:r>
         <w:t>(</w:t>
       </w:r>
-      <w:proofErr w:type="spellStart"/>
-      <w:proofErr w:type="gramEnd"/>
-      <w:r>
-        <w:t>caracterExiste</w:t>
-      </w:r>
-      <w:proofErr w:type="spellEnd"/>
-      <w:r>
-        <w:t xml:space="preserve"> == 0);</w:t>
+      <w:proofErr w:type="gramEnd"/>
+      <w:r>
+        <w:t>" %c", &amp;</w:t>
+      </w:r>
+      <w:proofErr w:type="spellStart"/>
+      <w:r>
+        <w:t>caracterNuevo</w:t>
+      </w:r>
+      <w:proofErr w:type="spellEnd"/>
+      <w:r>
+        <w:t>);</w:t>
       </w:r>
     </w:p>
     <w:p/>
@@ -2661,6 +2758,9 @@
       <w:r>
         <w:tab/>
       </w:r>
+      <w:r>
+        <w:tab/>
+      </w:r>
       <w:proofErr w:type="spellStart"/>
       <w:r>
         <w:t>if</w:t>
@@ -2669,102 +2769,6 @@
       <w:r>
         <w:t xml:space="preserve"> (</w:t>
       </w:r>
-      <w:proofErr w:type="spellStart"/>
-      <w:r>
-        <w:t>caracterExiste</w:t>
-      </w:r>
-      <w:proofErr w:type="spellEnd"/>
-      <w:r>
-        <w:t>) {</w:t>
-      </w:r>
-    </w:p>
-    <w:p>
-      <w:r>
-        <w:tab/>
-      </w:r>
-      <w:r>
-        <w:tab/>
-      </w:r>
-    </w:p>
-    <w:p>
-      <w:r>
-        <w:tab/>
-      </w:r>
-      <w:r>
-        <w:tab/>
-      </w:r>
-      <w:proofErr w:type="spellStart"/>
-      <w:proofErr w:type="gramStart"/>
-      <w:r>
-        <w:t>printf</w:t>
-      </w:r>
-      <w:proofErr w:type="spellEnd"/>
-      <w:r>
-        <w:t>(</w:t>
-      </w:r>
-      <w:proofErr w:type="gramEnd"/>
-      <w:r>
-        <w:t xml:space="preserve">"Ingrese el nuevo </w:t>
-      </w:r>
-      <w:proofErr w:type="spellStart"/>
-      <w:r>
-        <w:t>caracter</w:t>
-      </w:r>
-      <w:proofErr w:type="spellEnd"/>
-      <w:r>
-        <w:t>: ");</w:t>
-      </w:r>
-    </w:p>
-    <w:p>
-      <w:r>
-        <w:tab/>
-      </w:r>
-      <w:r>
-        <w:tab/>
-      </w:r>
-      <w:proofErr w:type="spellStart"/>
-      <w:proofErr w:type="gramStart"/>
-      <w:r>
-        <w:t>scanf</w:t>
-      </w:r>
-      <w:proofErr w:type="spellEnd"/>
-      <w:r>
-        <w:t>(</w:t>
-      </w:r>
-      <w:proofErr w:type="gramEnd"/>
-      <w:r>
-        <w:t>" %c", &amp;</w:t>
-      </w:r>
-      <w:proofErr w:type="spellStart"/>
-      <w:r>
-        <w:t>caracterNuevo</w:t>
-      </w:r>
-      <w:proofErr w:type="spellEnd"/>
-      <w:r>
-        <w:t>);</w:t>
-      </w:r>
-    </w:p>
-    <w:p/>
-    <w:p>
-      <w:r>
-        <w:tab/>
-      </w:r>
-    </w:p>
-    <w:p>
-      <w:r>
-        <w:tab/>
-      </w:r>
-      <w:r>
-        <w:tab/>
-      </w:r>
-      <w:proofErr w:type="spellStart"/>
-      <w:r>
-        <w:t>if</w:t>
-      </w:r>
-      <w:proofErr w:type="spellEnd"/>
-      <w:r>
-        <w:t xml:space="preserve"> (</w:t>
-      </w:r>
       <w:proofErr w:type="gramStart"/>
       <w:r>
         <w:t>cadena[</w:t>
@@ -2775,31 +2779,40 @@
       </w:r>
     </w:p>
     <w:p>
+      <w:pPr>
+        <w:rPr>
+          <w:lang w:val="en-US"/>
+        </w:rPr>
+      </w:pPr>
       <w:r>
         <w:t xml:space="preserve">        </w:t>
       </w:r>
       <w:r>
         <w:tab/>
       </w:r>
-      <w:proofErr w:type="gramStart"/>
-      <w:r>
-        <w:t>cadena[</w:t>
-      </w:r>
-      <w:proofErr w:type="gramEnd"/>
-      <w:r>
-        <w:t>longitud - 1] = '\0';</w:t>
-      </w:r>
-    </w:p>
-    <w:p>
-      <w:pPr>
-        <w:rPr>
-          <w:lang w:val="en-US"/>
-        </w:rPr>
-      </w:pPr>
-      <w:r>
-        <w:t xml:space="preserve">    </w:t>
-      </w:r>
-      <w:r>
+      <w:r>
+        <w:rPr>
+          <w:lang w:val="en-US"/>
+        </w:rPr>
+        <w:t>cadena[longitud - 1] = '\0';</w:t>
+      </w:r>
+    </w:p>
+    <w:p>
+      <w:pPr>
+        <w:rPr>
+          <w:lang w:val="en-US"/>
+        </w:rPr>
+      </w:pPr>
+      <w:r>
+        <w:rPr>
+          <w:lang w:val="en-US"/>
+        </w:rPr>
+        <w:t xml:space="preserve">    </w:t>
+      </w:r>
+      <w:r>
+        <w:rPr>
+          <w:lang w:val="en-US"/>
+        </w:rPr>
         <w:tab/>
       </w:r>
       <w:r>
@@ -3146,6 +3159,19 @@
     <w:p>
       <w:pPr>
         <w:rPr>
+          <w:lang w:val="es-MX"/>
+        </w:rPr>
+      </w:pPr>
+      <w:r>
+        <w:rPr>
+          <w:lang w:val="es-MX"/>
+        </w:rPr>
+        <w:t>#include &lt;stdio.h&gt;</w:t>
+      </w:r>
+    </w:p>
+    <w:p>
+      <w:pPr>
+        <w:rPr>
           <w:lang w:val="en-US"/>
         </w:rPr>
       </w:pPr>
@@ -3160,7 +3186,7 @@
         <w:rPr>
           <w:lang w:val="en-US"/>
         </w:rPr>
-        <w:t>stdio.h</w:t>
+        <w:t>string.h</w:t>
       </w:r>
       <w:proofErr w:type="spellEnd"/>
       <w:r>
@@ -3176,59 +3202,25 @@
           <w:lang w:val="en-US"/>
         </w:rPr>
       </w:pPr>
-      <w:r>
-        <w:rPr>
-          <w:lang w:val="en-US"/>
-        </w:rPr>
-        <w:t>#include &lt;</w:t>
-      </w:r>
-      <w:proofErr w:type="spellStart"/>
-      <w:r>
-        <w:rPr>
-          <w:lang w:val="en-US"/>
-        </w:rPr>
-        <w:t>string.h</w:t>
-      </w:r>
-      <w:proofErr w:type="spellEnd"/>
-      <w:r>
-        <w:rPr>
-          <w:lang w:val="en-US"/>
-        </w:rPr>
-        <w:t>&gt;</w:t>
-      </w:r>
-    </w:p>
-    <w:p>
-      <w:pPr>
-        <w:rPr>
-          <w:lang w:val="en-US"/>
-        </w:rPr>
-      </w:pPr>
-    </w:p>
-    <w:p>
-      <w:proofErr w:type="spellStart"/>
-      <w:r>
-        <w:t>int</w:t>
-      </w:r>
-      <w:proofErr w:type="spellEnd"/>
-      <w:r>
-        <w:t xml:space="preserve"> </w:t>
-      </w:r>
-      <w:proofErr w:type="spellStart"/>
-      <w:proofErr w:type="gramStart"/>
-      <w:r>
-        <w:t>main</w:t>
-      </w:r>
-      <w:proofErr w:type="spellEnd"/>
-      <w:r>
-        <w:t>(</w:t>
-      </w:r>
-      <w:proofErr w:type="gramEnd"/>
-      <w:r>
-        <w:t>) {</w:t>
-      </w:r>
-    </w:p>
-    <w:p>
-      <w:r>
+    </w:p>
+    <w:p>
+      <w:pPr>
+        <w:rPr>
+          <w:lang w:val="en-US"/>
+        </w:rPr>
+      </w:pPr>
+      <w:r>
+        <w:rPr>
+          <w:lang w:val="en-US"/>
+        </w:rPr>
+        <w:t>int main() {</w:t>
+      </w:r>
+    </w:p>
+    <w:p>
+      <w:r>
+        <w:rPr>
+          <w:lang w:val="en-US"/>
+        </w:rPr>
         <w:t xml:space="preserve">    </w:t>
       </w:r>
       <w:proofErr w:type="spellStart"/>
@@ -3774,6 +3766,10 @@
     </w:p>
     <w:p>
       <w:r>
+        <w:rPr>
+          <w:noProof/>
+          <w:lang w:val="en-US"/>
+        </w:rPr>
         <w:drawing>
           <wp:inline distT="0" distB="0" distL="0" distR="0" wp14:anchorId="68C777DB" wp14:editId="458B1C0B">
             <wp:extent cx="2705478" cy="600159"/>
@@ -3813,6 +3809,10 @@
     </w:p>
     <w:p>
       <w:r>
+        <w:rPr>
+          <w:noProof/>
+          <w:lang w:val="en-US"/>
+        </w:rPr>
         <w:drawing>
           <wp:inline distT="0" distB="0" distL="0" distR="0" wp14:anchorId="0730B27D" wp14:editId="1CD45493">
             <wp:extent cx="2848373" cy="704948"/>
@@ -3852,6 +3852,10 @@
     </w:p>
     <w:p>
       <w:r>
+        <w:rPr>
+          <w:noProof/>
+          <w:lang w:val="en-US"/>
+        </w:rPr>
         <w:lastRenderedPageBreak/>
         <w:drawing>
           <wp:inline distT="0" distB="0" distL="0" distR="0" wp14:anchorId="5E2682E1" wp14:editId="55A34C20">
@@ -3903,6 +3907,19 @@
     <w:p>
       <w:pPr>
         <w:rPr>
+          <w:lang w:val="es-MX"/>
+        </w:rPr>
+      </w:pPr>
+      <w:r>
+        <w:rPr>
+          <w:lang w:val="es-MX"/>
+        </w:rPr>
+        <w:t>#include &lt;stdio.h&gt;</w:t>
+      </w:r>
+    </w:p>
+    <w:p>
+      <w:pPr>
+        <w:rPr>
           <w:lang w:val="en-US"/>
         </w:rPr>
       </w:pPr>
@@ -3917,7 +3934,7 @@
         <w:rPr>
           <w:lang w:val="en-US"/>
         </w:rPr>
-        <w:t>stdio.h</w:t>
+        <w:t>string.h</w:t>
       </w:r>
       <w:proofErr w:type="spellEnd"/>
       <w:r>
@@ -3933,47 +3950,97 @@
           <w:lang w:val="en-US"/>
         </w:rPr>
       </w:pPr>
-      <w:r>
-        <w:rPr>
-          <w:lang w:val="en-US"/>
-        </w:rPr>
-        <w:t>#include &lt;</w:t>
-      </w:r>
-      <w:proofErr w:type="spellStart"/>
-      <w:r>
-        <w:rPr>
-          <w:lang w:val="en-US"/>
-        </w:rPr>
-        <w:t>string.h</w:t>
-      </w:r>
-      <w:proofErr w:type="spellEnd"/>
-      <w:r>
-        <w:rPr>
-          <w:lang w:val="en-US"/>
-        </w:rPr>
-        <w:t>&gt;</w:t>
-      </w:r>
-    </w:p>
-    <w:p>
-      <w:pPr>
-        <w:rPr>
-          <w:lang w:val="en-US"/>
-        </w:rPr>
-      </w:pPr>
-    </w:p>
-    <w:p>
+    </w:p>
+    <w:p>
+      <w:pPr>
+        <w:rPr>
+          <w:lang w:val="en-US"/>
+        </w:rPr>
+      </w:pPr>
+      <w:r>
+        <w:rPr>
+          <w:lang w:val="en-US"/>
+        </w:rPr>
+        <w:t>int main() {</w:t>
+      </w:r>
+    </w:p>
+    <w:p>
+      <w:r>
+        <w:rPr>
+          <w:lang w:val="en-US"/>
+        </w:rPr>
+        <w:t xml:space="preserve">    </w:t>
+      </w:r>
+      <w:proofErr w:type="spellStart"/>
+      <w:r>
+        <w:t>char</w:t>
+      </w:r>
+      <w:proofErr w:type="spellEnd"/>
+      <w:r>
+        <w:t xml:space="preserve"> </w:t>
+      </w:r>
+      <w:proofErr w:type="gramStart"/>
+      <w:r>
+        <w:t>palabras[</w:t>
+      </w:r>
+      <w:proofErr w:type="gramEnd"/>
+      <w:r>
+        <w:t xml:space="preserve">5][50]; </w:t>
+      </w:r>
+    </w:p>
+    <w:p>
+      <w:r>
+        <w:t xml:space="preserve">    </w:t>
+      </w:r>
+      <w:proofErr w:type="spellStart"/>
+      <w:r>
+        <w:t>char</w:t>
+      </w:r>
+      <w:proofErr w:type="spellEnd"/>
+      <w:r>
+        <w:t xml:space="preserve"> </w:t>
+      </w:r>
+      <w:proofErr w:type="spellStart"/>
+      <w:proofErr w:type="gramStart"/>
+      <w:r>
+        <w:t>palabraMasLarga</w:t>
+      </w:r>
+      <w:proofErr w:type="spellEnd"/>
+      <w:r>
+        <w:t>[</w:t>
+      </w:r>
+      <w:proofErr w:type="gramEnd"/>
+      <w:r>
+        <w:t xml:space="preserve">50]; </w:t>
+      </w:r>
+    </w:p>
+    <w:p>
+      <w:r>
+        <w:t xml:space="preserve">    </w:t>
+      </w:r>
       <w:proofErr w:type="spellStart"/>
       <w:r>
         <w:t>int</w:t>
       </w:r>
       <w:proofErr w:type="spellEnd"/>
       <w:r>
-        <w:t xml:space="preserve"> </w:t>
-      </w:r>
-      <w:proofErr w:type="spellStart"/>
-      <w:proofErr w:type="gramStart"/>
-      <w:r>
-        <w:t>main</w:t>
+        <w:t xml:space="preserve"> i;</w:t>
+      </w:r>
+    </w:p>
+    <w:p/>
+    <w:p>
+      <w:r>
+        <w:t xml:space="preserve">    </w:t>
+      </w:r>
+    </w:p>
+    <w:p>
+      <w:r>
+        <w:t xml:space="preserve">    </w:t>
+      </w:r>
+      <w:proofErr w:type="spellStart"/>
+      <w:proofErr w:type="gramStart"/>
+      <w:r>
+        <w:t>printf</w:t>
       </w:r>
       <w:proofErr w:type="spellEnd"/>
       <w:r>
@@ -3981,212 +4048,42 @@
       </w:r>
       <w:proofErr w:type="gramEnd"/>
       <w:r>
-        <w:t>) {</w:t>
-      </w:r>
-    </w:p>
-    <w:p>
-      <w:r>
-        <w:t xml:space="preserve">    </w:t>
-      </w:r>
-      <w:proofErr w:type="spellStart"/>
-      <w:r>
-        <w:t>char</w:t>
-      </w:r>
-      <w:proofErr w:type="spellEnd"/>
-      <w:r>
-        <w:t xml:space="preserve"> </w:t>
-      </w:r>
-      <w:proofErr w:type="gramStart"/>
-      <w:r>
-        <w:t>palabras[</w:t>
-      </w:r>
-      <w:proofErr w:type="gramEnd"/>
-      <w:r>
-        <w:t xml:space="preserve">5][50]; </w:t>
-      </w:r>
-    </w:p>
-    <w:p>
-      <w:r>
-        <w:t xml:space="preserve">    </w:t>
-      </w:r>
-      <w:proofErr w:type="spellStart"/>
-      <w:r>
-        <w:t>char</w:t>
-      </w:r>
-      <w:proofErr w:type="spellEnd"/>
-      <w:r>
-        <w:t xml:space="preserve"> </w:t>
-      </w:r>
-      <w:proofErr w:type="spellStart"/>
-      <w:proofErr w:type="gramStart"/>
-      <w:r>
-        <w:t>palabraMasLarga</w:t>
-      </w:r>
-      <w:proofErr w:type="spellEnd"/>
-      <w:r>
-        <w:t>[</w:t>
-      </w:r>
-      <w:proofErr w:type="gramEnd"/>
-      <w:r>
-        <w:t xml:space="preserve">50]; </w:t>
-      </w:r>
-    </w:p>
-    <w:p>
-      <w:r>
-        <w:t xml:space="preserve">    </w:t>
-      </w:r>
-      <w:proofErr w:type="spellStart"/>
-      <w:r>
-        <w:t>int</w:t>
-      </w:r>
-      <w:proofErr w:type="spellEnd"/>
-      <w:r>
-        <w:t xml:space="preserve"> i;</w:t>
-      </w:r>
-    </w:p>
-    <w:p/>
-    <w:p>
-      <w:r>
-        <w:t xml:space="preserve">    </w:t>
-      </w:r>
-    </w:p>
-    <w:p>
-      <w:r>
-        <w:t xml:space="preserve">    </w:t>
-      </w:r>
-      <w:proofErr w:type="spellStart"/>
-      <w:proofErr w:type="gramStart"/>
-      <w:r>
-        <w:t>printf</w:t>
-      </w:r>
-      <w:proofErr w:type="spellEnd"/>
-      <w:r>
-        <w:t>(</w:t>
-      </w:r>
-      <w:proofErr w:type="gramEnd"/>
-      <w:r>
         <w:t>"Ingresa 5 palabras:\n");</w:t>
       </w:r>
     </w:p>
     <w:p>
       <w:pPr>
         <w:rPr>
-          <w:lang w:val="en-US"/>
-        </w:rPr>
-      </w:pPr>
-      <w:r>
-        <w:t xml:space="preserve">    </w:t>
-      </w:r>
-      <w:proofErr w:type="gramStart"/>
-      <w:r>
-        <w:rPr>
-          <w:lang w:val="en-US"/>
-        </w:rPr>
-        <w:t>for</w:t>
-      </w:r>
-      <w:proofErr w:type="gramEnd"/>
-      <w:r>
-        <w:rPr>
-          <w:lang w:val="en-US"/>
-        </w:rPr>
-        <w:t xml:space="preserve"> (</w:t>
-      </w:r>
-      <w:proofErr w:type="spellStart"/>
-      <w:r>
-        <w:rPr>
-          <w:lang w:val="en-US"/>
-        </w:rPr>
-        <w:t>i</w:t>
-      </w:r>
-      <w:proofErr w:type="spellEnd"/>
-      <w:r>
-        <w:rPr>
-          <w:lang w:val="en-US"/>
-        </w:rPr>
-        <w:t xml:space="preserve"> = 0; </w:t>
-      </w:r>
-      <w:proofErr w:type="spellStart"/>
-      <w:r>
-        <w:rPr>
-          <w:lang w:val="en-US"/>
-        </w:rPr>
-        <w:t>i</w:t>
-      </w:r>
-      <w:proofErr w:type="spellEnd"/>
-      <w:r>
-        <w:rPr>
-          <w:lang w:val="en-US"/>
-        </w:rPr>
-        <w:t xml:space="preserve"> &lt; 5; </w:t>
-      </w:r>
-      <w:proofErr w:type="spellStart"/>
-      <w:r>
-        <w:rPr>
-          <w:lang w:val="en-US"/>
-        </w:rPr>
-        <w:t>i</w:t>
-      </w:r>
-      <w:proofErr w:type="spellEnd"/>
-      <w:r>
-        <w:rPr>
-          <w:lang w:val="en-US"/>
-        </w:rPr>
-        <w:t>++) {</w:t>
-      </w:r>
-    </w:p>
-    <w:p>
-      <w:pPr>
-        <w:rPr>
-          <w:lang w:val="en-US"/>
-        </w:rPr>
-      </w:pPr>
-      <w:r>
-        <w:rPr>
-          <w:lang w:val="en-US"/>
-        </w:rPr>
-        <w:t xml:space="preserve">        </w:t>
-      </w:r>
-      <w:proofErr w:type="spellStart"/>
-      <w:proofErr w:type="gramStart"/>
-      <w:r>
-        <w:rPr>
-          <w:lang w:val="en-US"/>
-        </w:rPr>
-        <w:t>printf</w:t>
-      </w:r>
-      <w:proofErr w:type="spellEnd"/>
-      <w:r>
-        <w:rPr>
-          <w:lang w:val="en-US"/>
-        </w:rPr>
-        <w:t>(</w:t>
-      </w:r>
-      <w:proofErr w:type="gramEnd"/>
-      <w:r>
-        <w:rPr>
-          <w:lang w:val="en-US"/>
-        </w:rPr>
-        <w:t xml:space="preserve">"Palabra %d: ", </w:t>
-      </w:r>
-      <w:proofErr w:type="spellStart"/>
-      <w:r>
-        <w:rPr>
-          <w:lang w:val="en-US"/>
-        </w:rPr>
-        <w:t>i</w:t>
-      </w:r>
-      <w:proofErr w:type="spellEnd"/>
-      <w:r>
-        <w:rPr>
-          <w:lang w:val="en-US"/>
-        </w:rPr>
-        <w:t xml:space="preserve"> + 1);</w:t>
-      </w:r>
-    </w:p>
-    <w:p>
-      <w:r>
-        <w:rPr>
-          <w:lang w:val="en-US"/>
+          <w:lang w:val="es-MX"/>
+        </w:rPr>
+      </w:pPr>
+      <w:r>
+        <w:t xml:space="preserve">    </w:t>
+      </w:r>
+      <w:r>
+        <w:rPr>
+          <w:lang w:val="es-MX"/>
+        </w:rPr>
+        <w:t>for (i = 0; i &lt; 5; i++) {</w:t>
+      </w:r>
+    </w:p>
+    <w:p>
+      <w:pPr>
+        <w:rPr>
+          <w:lang w:val="es-MX"/>
+        </w:rPr>
+      </w:pPr>
+      <w:r>
+        <w:rPr>
+          <w:lang w:val="es-MX"/>
+        </w:rPr>
+        <w:t xml:space="preserve">        printf("Palabra %d: ", i + 1);</w:t>
+      </w:r>
+    </w:p>
+    <w:p>
+      <w:r>
+        <w:rPr>
+          <w:lang w:val="es-MX"/>
         </w:rPr>
         <w:t xml:space="preserve">        </w:t>
       </w:r>
@@ -4488,6 +4385,10 @@
     </w:p>
     <w:p>
       <w:r>
+        <w:rPr>
+          <w:noProof/>
+          <w:lang w:val="en-US"/>
+        </w:rPr>
         <w:drawing>
           <wp:inline distT="0" distB="0" distL="0" distR="0" wp14:anchorId="40980650" wp14:editId="3BE0EB64">
             <wp:extent cx="3334215" cy="1324160"/>

</xml_diff>